<commit_message>
adding URL to repository
</commit_message>
<xml_diff>
--- a/MySQL Week 2 Coding Assignment - Steven Hecking.docx
+++ b/MySQL Week 2 Coding Assignment - Steven Hecking.docx
@@ -351,21 +351,7 @@
         <w:rPr>
           <w:szCs w:val="24"/>
         </w:rPr>
-        <w:t>Create a new repository on GitHub for this week’s assignments and push this document to the repository. Additionally, push an .</w:t>
-      </w:r>
-      <w:proofErr w:type="spellStart"/>
-      <w:r>
-        <w:rPr>
-          <w:szCs w:val="24"/>
-        </w:rPr>
-        <w:t>sql</w:t>
-      </w:r>
-      <w:proofErr w:type="spellEnd"/>
-      <w:r>
-        <w:rPr>
-          <w:szCs w:val="24"/>
-        </w:rPr>
-        <w:t xml:space="preserve"> file with all your queries to the same repository. </w:t>
+        <w:t xml:space="preserve">Create a new repository on GitHub for this week’s assignments and push this document to the repository. Additionally, push an .sql file with all your queries to the same repository. </w:t>
       </w:r>
       <w:r>
         <w:rPr>
@@ -555,6 +541,7 @@
       <w:r>
         <w:rPr>
           <w:b/>
+          <w:noProof/>
           <w:szCs w:val="24"/>
         </w:rPr>
         <w:drawing>
@@ -627,6 +614,7 @@
       <w:r>
         <w:rPr>
           <w:b/>
+          <w:noProof/>
           <w:szCs w:val="24"/>
         </w:rPr>
         <w:drawing>
@@ -721,23 +709,7 @@
           <w:b/>
           <w:szCs w:val="24"/>
         </w:rPr>
-        <w:t xml:space="preserve">salaries that change from </w:t>
-      </w:r>
-      <w:proofErr w:type="gramStart"/>
-      <w:r>
-        <w:rPr>
-          <w:b/>
-          <w:szCs w:val="24"/>
-        </w:rPr>
-        <w:t>year to year</w:t>
-      </w:r>
-      <w:proofErr w:type="gramEnd"/>
-      <w:r>
-        <w:rPr>
-          <w:b/>
-          <w:szCs w:val="24"/>
-        </w:rPr>
-        <w:t xml:space="preserve"> MIDWAY through the year</w:t>
+        <w:t>salaries that change from year to year MIDWAY through the year</w:t>
       </w:r>
       <w:r>
         <w:rPr>
@@ -793,39 +765,7 @@
           <w:b/>
           <w:szCs w:val="24"/>
         </w:rPr>
-        <w:t xml:space="preserve">. I answered the question using </w:t>
-      </w:r>
-      <w:proofErr w:type="spellStart"/>
-      <w:r>
-        <w:rPr>
-          <w:b/>
-          <w:szCs w:val="24"/>
-        </w:rPr>
-        <w:t>from_date</w:t>
-      </w:r>
-      <w:proofErr w:type="spellEnd"/>
-      <w:r>
-        <w:rPr>
-          <w:b/>
-          <w:szCs w:val="24"/>
-        </w:rPr>
-        <w:t xml:space="preserve"> &gt;= ‘1990-01-01’ and </w:t>
-      </w:r>
-      <w:proofErr w:type="spellStart"/>
-      <w:r>
-        <w:rPr>
-          <w:b/>
-          <w:szCs w:val="24"/>
-        </w:rPr>
-        <w:t>to_date</w:t>
-      </w:r>
-      <w:proofErr w:type="spellEnd"/>
-      <w:r>
-        <w:rPr>
-          <w:b/>
-          <w:szCs w:val="24"/>
-        </w:rPr>
-        <w:t xml:space="preserve"> &lt;= ‘1992-12-31’, even though this will omit partial salaries from some employees.</w:t>
+        <w:t>. I answered the question using from_date &gt;= ‘1990-01-01’ and to_date &lt;= ‘1992-12-31’, even though this will omit partial salaries from some employees.</w:t>
       </w:r>
       <w:r>
         <w:rPr>
@@ -845,6 +785,7 @@
       <w:r>
         <w:rPr>
           <w:b/>
+          <w:noProof/>
           <w:szCs w:val="24"/>
         </w:rPr>
         <w:drawing>
@@ -963,6 +904,7 @@
       <w:r>
         <w:rPr>
           <w:b/>
+          <w:noProof/>
           <w:szCs w:val="24"/>
         </w:rPr>
         <w:drawing>
@@ -1027,6 +969,7 @@
       <w:r>
         <w:rPr>
           <w:b/>
+          <w:noProof/>
           <w:szCs w:val="24"/>
         </w:rPr>
         <w:drawing>
@@ -1098,6 +1041,7 @@
       <w:r>
         <w:rPr>
           <w:b/>
+          <w:noProof/>
           <w:szCs w:val="24"/>
         </w:rPr>
         <w:drawing>
@@ -1150,6 +1094,29 @@
           <w:szCs w:val="24"/>
         </w:rPr>
         <w:t>URL to GitHub Repository:</w:t>
+      </w:r>
+    </w:p>
+    <w:p>
+      <w:pPr>
+        <w:rPr>
+          <w:b/>
+          <w:szCs w:val="24"/>
+        </w:rPr>
+      </w:pPr>
+    </w:p>
+    <w:p>
+      <w:pPr>
+        <w:rPr>
+          <w:b/>
+          <w:szCs w:val="24"/>
+        </w:rPr>
+      </w:pPr>
+      <w:r>
+        <w:rPr>
+          <w:b/>
+          <w:szCs w:val="24"/>
+        </w:rPr>
+        <w:t>https://github.com/shecking/mysql-week2assignment</w:t>
       </w:r>
     </w:p>
     <w:sectPr>

</xml_diff>